<commit_message>
Added Window and Event System
</commit_message>
<xml_diff>
--- a/Documentation/TDF Game Engine.docx
+++ b/Documentation/TDF Game Engine.docx
@@ -2109,6 +2109,54 @@
           <w:lang w:val="en-GB"/>
         </w:rPr>
         <w:t>s material layout. Without the program, the material has no meaning.</w:t>
+      </w:r>
+    </w:p>
+    <w:p>
+      <w:pPr>
+        <w:pStyle w:val="Heading2"/>
+        <w:rPr>
+          <w:lang w:val="en-GB"/>
+        </w:rPr>
+      </w:pPr>
+      <w:r>
+        <w:rPr>
+          <w:lang w:val="en-GB"/>
+        </w:rPr>
+        <w:lastRenderedPageBreak/>
+        <w:t>Event System</w:t>
+      </w:r>
+    </w:p>
+    <w:p>
+      <w:pPr>
+        <w:rPr>
+          <w:lang w:val="en-GB"/>
+        </w:rPr>
+      </w:pPr>
+      <w:r>
+        <w:rPr>
+          <w:lang w:val="en-GB"/>
+        </w:rPr>
+        <w:t>Define constants for individual key inputs. For each type of context API, have an array that maps the API’s keycodes to the universal key inputs. Do similar for states.</w:t>
+      </w:r>
+    </w:p>
+    <w:p>
+      <w:pPr>
+        <w:rPr>
+          <w:lang w:val="en-GB"/>
+        </w:rPr>
+      </w:pPr>
+    </w:p>
+    <w:p>
+      <w:pPr>
+        <w:rPr>
+          <w:lang w:val="en-GB"/>
+        </w:rPr>
+      </w:pPr>
+      <w:r>
+        <w:rPr>
+          <w:lang w:val="en-GB"/>
+        </w:rPr>
+        <w:t>Components can implement event interfaces, when they do, the interface must subscribe to the event object.</w:t>
       </w:r>
       <w:bookmarkStart w:id="0" w:name="_GoBack"/>
       <w:bookmarkEnd w:id="0"/>

</xml_diff>